<commit_message>
C# Window Move Emulation / C++ Real window move
</commit_message>
<xml_diff>
--- a/DisplayManager Licensing Manual.docx
+++ b/DisplayManager Licensing Manual.docx
@@ -697,13 +697,7 @@
       </w:r>
       <w:proofErr w:type="gramEnd"/>
       <w:r>
-        <w:t xml:space="preserve"> at”. In this picture, it means that the activation code will expire 30 days later since </w:t>
-      </w:r>
-      <w:r>
-        <w:t>2021-09-25 17:54:50</w:t>
-      </w:r>
-      <w:r>
-        <w:t xml:space="preserve">, </w:t>
+        <w:t xml:space="preserve"> at”. In this picture, it means that the activation code will expire 30 days later since 2021-09-25 17:54:50, </w:t>
       </w:r>
       <w:proofErr w:type="spellStart"/>
       <w:r>
@@ -2326,6 +2320,156 @@
           <w:numId w:val="2"/>
         </w:numPr>
       </w:pPr>
+      <w:r>
+        <w:t>Individual hardware check</w:t>
+      </w:r>
+    </w:p>
+    <w:p>
+      <w:r>
+        <w:t xml:space="preserve">Computer Name might be changed by the user. </w:t>
+      </w:r>
+      <w:proofErr w:type="gramStart"/>
+      <w:r>
+        <w:t>So</w:t>
+      </w:r>
+      <w:proofErr w:type="gramEnd"/>
+      <w:r>
+        <w:t xml:space="preserve"> we would make the licensing without computer name.</w:t>
+      </w:r>
+    </w:p>
+    <w:p>
+      <w:r>
+        <w:t>Then we have to change to code like this.</w:t>
+      </w:r>
+    </w:p>
+    <w:p>
+      <w:r>
+        <w:t xml:space="preserve">In function </w:t>
+      </w:r>
+      <w:proofErr w:type="spellStart"/>
+      <w:proofErr w:type="gramStart"/>
+      <w:r>
+        <w:t>GetDeviceKey</w:t>
+      </w:r>
+      <w:proofErr w:type="spellEnd"/>
+      <w:r>
+        <w:t>(</w:t>
+      </w:r>
+      <w:proofErr w:type="gramEnd"/>
+      <w:r>
+        <w:t>), comment the 3 lines or remove them</w:t>
+      </w:r>
+    </w:p>
+    <w:tbl>
+      <w:tblPr>
+        <w:tblStyle w:val="TableGrid"/>
+        <w:tblW w:w="0" w:type="auto"/>
+        <w:tblLook w:val="04A0" w:firstRow="1" w:lastRow="0" w:firstColumn="1" w:lastColumn="0" w:noHBand="0" w:noVBand="1"/>
+      </w:tblPr>
+      <w:tblGrid>
+        <w:gridCol w:w="9962"/>
+      </w:tblGrid>
+      <w:tr>
+        <w:tc>
+          <w:tcPr>
+            <w:tcW w:w="9962" w:type="dxa"/>
+          </w:tcPr>
+          <w:p>
+            <w:r>
+              <w:t xml:space="preserve">po = </w:t>
+            </w:r>
+            <w:proofErr w:type="gramStart"/>
+            <w:r>
+              <w:t>Device::</w:t>
+            </w:r>
+            <w:proofErr w:type="spellStart"/>
+            <w:proofErr w:type="gramEnd"/>
+            <w:r>
+              <w:t>getMachineName</w:t>
+            </w:r>
+            <w:proofErr w:type="spellEnd"/>
+            <w:r>
+              <w:t>();</w:t>
+            </w:r>
+          </w:p>
+          <w:p>
+            <w:proofErr w:type="spellStart"/>
+            <w:proofErr w:type="gramStart"/>
+            <w:r>
+              <w:t>TraceLog</w:t>
+            </w:r>
+            <w:proofErr w:type="spellEnd"/>
+            <w:r>
+              <w:t>(</w:t>
+            </w:r>
+            <w:proofErr w:type="gramEnd"/>
+            <w:r>
+              <w:t>“INFO4: %s”, po);</w:t>
+            </w:r>
+          </w:p>
+          <w:p>
+            <w:r>
+              <w:lastRenderedPageBreak/>
+              <w:t xml:space="preserve">md5.update(po, </w:t>
+            </w:r>
+            <w:proofErr w:type="spellStart"/>
+            <w:r>
+              <w:t>strlen</w:t>
+            </w:r>
+            <w:proofErr w:type="spellEnd"/>
+            <w:r>
+              <w:t>(po));</w:t>
+            </w:r>
+          </w:p>
+        </w:tc>
+      </w:tr>
+    </w:tbl>
+    <w:p>
+      <w:r>
+        <w:lastRenderedPageBreak/>
+        <w:t xml:space="preserve">In function </w:t>
+      </w:r>
+      <w:proofErr w:type="spellStart"/>
+      <w:proofErr w:type="gramStart"/>
+      <w:r>
+        <w:t>CheckDeviceKey</w:t>
+      </w:r>
+      <w:proofErr w:type="spellEnd"/>
+      <w:r>
+        <w:t>(</w:t>
+      </w:r>
+      <w:proofErr w:type="gramEnd"/>
+      <w:r>
+        <w:t>), comment the 3 lines or remove them.</w:t>
+      </w:r>
+    </w:p>
+    <w:tbl>
+      <w:tblPr>
+        <w:tblStyle w:val="TableGrid"/>
+        <w:tblW w:w="0" w:type="auto"/>
+        <w:tblLook w:val="04A0" w:firstRow="1" w:lastRow="0" w:firstColumn="1" w:lastColumn="0" w:noHBand="0" w:noVBand="1"/>
+      </w:tblPr>
+      <w:tblGrid>
+        <w:gridCol w:w="9962"/>
+      </w:tblGrid>
+      <w:tr>
+        <w:tc>
+          <w:tcPr>
+            <w:tcW w:w="9962" w:type="dxa"/>
+          </w:tcPr>
+          <w:p/>
+        </w:tc>
+      </w:tr>
+    </w:tbl>
+    <w:p/>
+    <w:p>
+      <w:pPr>
+        <w:pStyle w:val="ListParagraph"/>
+        <w:numPr>
+          <w:ilvl w:val="0"/>
+          <w:numId w:val="2"/>
+        </w:numPr>
+      </w:pPr>
       <w:proofErr w:type="spellStart"/>
       <w:r>
         <w:t>Sqlite</w:t>
@@ -2454,7 +2598,6 @@
           </w:tcPr>
           <w:p>
             <w:r>
-              <w:lastRenderedPageBreak/>
               <w:t>Current</w:t>
             </w:r>
           </w:p>
@@ -2691,10 +2834,7 @@
             </w:r>
             <w:proofErr w:type="spellEnd"/>
             <w:r>
-              <w:t>, “</w:t>
-            </w:r>
-            <w:r>
-              <w:t>D:\</w:t>
+              <w:t>, “D:\</w:t>
             </w:r>
             <w:proofErr w:type="spellStart"/>
             <w:r>
@@ -2710,10 +2850,7 @@
             </w:r>
             <w:proofErr w:type="spellEnd"/>
             <w:r>
-              <w:t>”</w:t>
-            </w:r>
-            <w:r>
-              <w:t>)</w:t>
+              <w:t>”)</w:t>
             </w:r>
           </w:p>
         </w:tc>
@@ -2923,6 +3060,7 @@
         <w:rPr>
           <w:noProof/>
         </w:rPr>
+        <w:lastRenderedPageBreak/>
         <w:drawing>
           <wp:inline distT="0" distB="0" distL="0" distR="0" wp14:anchorId="18E46028" wp14:editId="4D3F007C">
             <wp:extent cx="4320914" cy="3147333"/>
@@ -3001,7 +3139,6 @@
           <w:p>
             <w:proofErr w:type="spellStart"/>
             <w:r>
-              <w:lastRenderedPageBreak/>
               <w:t>rc</w:t>
             </w:r>
             <w:proofErr w:type="spellEnd"/>
@@ -3523,6 +3660,7 @@
     <w:p>
       <w:proofErr w:type="gramStart"/>
       <w:r>
+        <w:lastRenderedPageBreak/>
         <w:t>So</w:t>
       </w:r>
       <w:proofErr w:type="gramEnd"/>
@@ -3898,7 +4036,6 @@
     <w:p>
       <w:proofErr w:type="spellStart"/>
       <w:r>
-        <w:lastRenderedPageBreak/>
         <w:t>activation_checkout</w:t>
       </w:r>
       <w:proofErr w:type="spellEnd"/>
@@ -4042,6 +4179,7 @@
         <w:rPr>
           <w:noProof/>
         </w:rPr>
+        <w:lastRenderedPageBreak/>
         <w:drawing>
           <wp:inline distT="0" distB="0" distL="0" distR="0" wp14:anchorId="5F4712F3" wp14:editId="6433B938">
             <wp:extent cx="6332220" cy="3970020"/>
@@ -4119,13 +4257,7 @@
     </w:p>
     <w:p>
       <w:r>
-        <w:t xml:space="preserve">period: this activation will be expired 30 days since </w:t>
-      </w:r>
-      <w:r>
-        <w:t>2021-09-25 17:46:41</w:t>
-      </w:r>
-      <w:r>
-        <w:t>.</w:t>
+        <w:t>period: this activation will be expired 30 days since 2021-09-25 17:46:41.</w:t>
       </w:r>
     </w:p>
     <w:p>
@@ -4163,7 +4295,6 @@
         <w:rPr>
           <w:noProof/>
         </w:rPr>
-        <w:lastRenderedPageBreak/>
         <w:drawing>
           <wp:inline distT="0" distB="0" distL="0" distR="0" wp14:anchorId="612C877C" wp14:editId="1DDE5832">
             <wp:extent cx="3040643" cy="1531753"/>
@@ -4233,6 +4364,7 @@
         <w:rPr>
           <w:noProof/>
         </w:rPr>
+        <w:lastRenderedPageBreak/>
         <w:drawing>
           <wp:inline distT="0" distB="0" distL="0" distR="0" wp14:anchorId="3A0912E3" wp14:editId="6529998C">
             <wp:extent cx="6332220" cy="3709035"/>
@@ -4399,7 +4531,6 @@
     </w:p>
     <w:p>
       <w:r>
-        <w:lastRenderedPageBreak/>
         <w:t xml:space="preserve">Writing these values is in function </w:t>
       </w:r>
       <w:proofErr w:type="spellStart"/>

</xml_diff>